<commit_message>
Last Push I Think!! Added Sounds
</commit_message>
<xml_diff>
--- a/Assets/Sounds/Sound file source links.docx
+++ b/Assets/Sounds/Sound file source links.docx
@@ -7,7 +7,13 @@
         <w:ind w:firstLine="0"/>
       </w:pPr>
       <w:r>
-        <w:t>04. trumpet fanfare: https://freesound.org/s/524848/</w:t>
+        <w:t>0</w:t>
+      </w:r>
+      <w:r>
+        <w:t>1</w:t>
+      </w:r>
+      <w:r>
+        <w:t>. trumpet fanfare: https://freesound.org/s/524848/</w:t>
       </w:r>
     </w:p>
     <w:p>
@@ -15,7 +21,13 @@
         <w:ind w:firstLine="0"/>
       </w:pPr>
       <w:r>
-        <w:t>05. crate break (burst?): https://freesound.org/s/66777/</w:t>
+        <w:t>0</w:t>
+      </w:r>
+      <w:r>
+        <w:t>2</w:t>
+      </w:r>
+      <w:r>
+        <w:t>. crate break (burst?): https://freesound.org/s/66777/</w:t>
       </w:r>
     </w:p>
     <w:p>
@@ -23,7 +35,13 @@
         <w:ind w:firstLine="0"/>
       </w:pPr>
       <w:r>
-        <w:t>06. failure: https://freesound.org/s/242208/</w:t>
+        <w:t>0</w:t>
+      </w:r>
+      <w:r>
+        <w:t>3</w:t>
+      </w:r>
+      <w:r>
+        <w:t>. failure: https://freesound.org/s/242208/</w:t>
       </w:r>
     </w:p>
     <w:p>
@@ -31,13 +49,114 @@
         <w:ind w:firstLine="0"/>
       </w:pPr>
       <w:r>
-        <w:t>08. grassy thud: https://freesound.org/s/412125/</w:t>
+        <w:t>0</w:t>
+      </w:r>
+      <w:r>
+        <w:t>4</w:t>
+      </w:r>
+      <w:r>
+        <w:t>. grassy thud: https://freesound.org/s/412125/</w:t>
       </w:r>
     </w:p>
     <w:p>
       <w:pPr>
         <w:ind w:firstLine="0"/>
       </w:pPr>
+      <w:r>
+        <w:t>0</w:t>
+      </w:r>
+      <w:r>
+        <w:t>5</w:t>
+      </w:r>
+      <w:r>
+        <w:t xml:space="preserve">. Loop Lvl1: </w:t>
+      </w:r>
+      <w:hyperlink r:id="rId4">
+        <w:r>
+          <w:rPr>
+            <w:color w:val="1155CC"/>
+            <w:u w:val="single"/>
+          </w:rPr>
+          <w:t>https://freesound.org/people/SergeQuadrado/sounds/654728/</w:t>
+        </w:r>
+      </w:hyperlink>
+    </w:p>
+    <w:p>
+      <w:pPr>
+        <w:ind w:firstLine="0"/>
+      </w:pPr>
+      <w:r>
+        <w:t>06</w:t>
+      </w:r>
+      <w:r>
+        <w:t xml:space="preserve">. </w:t>
+      </w:r>
+      <w:proofErr w:type="spellStart"/>
+      <w:r>
+        <w:t>LoopMenu</w:t>
+      </w:r>
+      <w:proofErr w:type="spellEnd"/>
+      <w:r>
+        <w:t xml:space="preserve">: </w:t>
+      </w:r>
+      <w:hyperlink r:id="rId5">
+        <w:r>
+          <w:rPr>
+            <w:color w:val="1155CC"/>
+            <w:u w:val="single"/>
+          </w:rPr>
+          <w:t>https://freesound.org/people/SergeQuadrado/sounds/654731/</w:t>
+        </w:r>
+      </w:hyperlink>
+      <w:r>
+        <w:t xml:space="preserve"> </w:t>
+      </w:r>
+    </w:p>
+    <w:p>
+      <w:pPr>
+        <w:ind w:firstLine="0"/>
+      </w:pPr>
+      <w:r>
+        <w:t>07</w:t>
+      </w:r>
+      <w:r>
+        <w:t xml:space="preserve">. LoopLvl2: </w:t>
+      </w:r>
+      <w:hyperlink r:id="rId6">
+        <w:r>
+          <w:rPr>
+            <w:color w:val="1155CC"/>
+            <w:u w:val="single"/>
+          </w:rPr>
+          <w:t>https://freesound.org/people/SergeQuadrado/sounds/663480/</w:t>
+        </w:r>
+      </w:hyperlink>
+      <w:r>
+        <w:t xml:space="preserve"> </w:t>
+      </w:r>
+    </w:p>
+    <w:p>
+      <w:pPr>
+        <w:ind w:firstLine="0"/>
+      </w:pPr>
+      <w:r>
+        <w:t>08</w:t>
+      </w:r>
+      <w:r>
+        <w:t xml:space="preserve">. LoopLvl3: </w:t>
+      </w:r>
+      <w:hyperlink r:id="rId7">
+        <w:r>
+          <w:rPr>
+            <w:color w:val="1155CC"/>
+            <w:u w:val="single"/>
+          </w:rPr>
+          <w:t>https://freesound.org/people/SergeQuadrado/sounds/655397/</w:t>
+        </w:r>
+      </w:hyperlink>
+      <w:r>
+        <w:t xml:space="preserve"> </w:t>
+      </w:r>
     </w:p>
     <w:p>
       <w:pPr>

</xml_diff>